<commit_message>
Revised phase 1 docs
</commit_message>
<xml_diff>
--- a/Phase-1-document-for-Tim.docx
+++ b/Phase-1-document-for-Tim.docx
@@ -20,10 +20,7 @@
         <w:t xml:space="preserve"> </w:t>
       </w:r>
       <w:r>
-        <w:t>Approach to Artist Classification</w:t>
-      </w:r>
-      <w:r>
-        <w:t xml:space="preserve"> </w:t>
+        <w:t xml:space="preserve">Approach to Artist Classification </w:t>
       </w:r>
       <w:r>
         <w:t>U</w:t>
@@ -71,10 +68,7 @@
         <w:pStyle w:val="Heading2"/>
       </w:pPr>
       <w:r>
-        <w:t>Problem statemen</w:t>
-      </w:r>
-      <w:r>
-        <w:t>t and objective</w:t>
+        <w:t>Problem statement and objective</w:t>
       </w:r>
     </w:p>
     <w:p>
@@ -141,10 +135,7 @@
         <w:t>using consumer grade mid to low tier GPUs (6 GB</w:t>
       </w:r>
       <w:r>
-        <w:t xml:space="preserve"> </w:t>
-      </w:r>
-      <w:r>
-        <w:t>VRAM</w:t>
+        <w:t xml:space="preserve"> VRAM</w:t>
       </w:r>
       <w:r>
         <w:t xml:space="preserve"> or less)</w:t>
@@ -218,10 +209,7 @@
         </w:r>
       </w:hyperlink>
       <w:r>
-        <w:t xml:space="preserve"> dataset</w:t>
-      </w:r>
-      <w:r>
-        <w:t xml:space="preserve"> since the alternative </w:t>
+        <w:t xml:space="preserve"> dataset since the alternative </w:t>
       </w:r>
       <w:hyperlink r:id="rId8" w:history="1">
         <w:proofErr w:type="spellStart"/>
@@ -234,10 +222,7 @@
         <w:proofErr w:type="spellEnd"/>
       </w:hyperlink>
       <w:r>
-        <w:t xml:space="preserve"> dataset</w:t>
-      </w:r>
-      <w:r>
-        <w:t xml:space="preserve"> is a heavy </w:t>
+        <w:t xml:space="preserve"> dataset is a heavy </w:t>
       </w:r>
       <w:r>
         <w:t>33.8 GB dataset.</w:t>
@@ -267,19 +252,13 @@
         <w:t xml:space="preserve"> dataset</w:t>
       </w:r>
       <w:r>
-        <w:t xml:space="preserve"> is </w:t>
-      </w:r>
-      <w:r>
-        <w:t xml:space="preserve">a collection of artworks </w:t>
+        <w:t xml:space="preserve"> is a collection of artworks </w:t>
       </w:r>
       <w:r>
         <w:t>from</w:t>
       </w:r>
       <w:r>
-        <w:t xml:space="preserve"> the 50 most influential artists of all time.</w:t>
-      </w:r>
-      <w:r>
-        <w:t xml:space="preserve"> </w:t>
+        <w:t xml:space="preserve"> the 50 most influential artists of all time. </w:t>
       </w:r>
       <w:r>
         <w:t xml:space="preserve">The dataset features </w:t>
@@ -299,13 +278,7 @@
     </w:p>
     <w:p>
       <w:r>
-        <w:t>This dataset contains three files</w:t>
-      </w:r>
-      <w:r>
-        <w:t>/directories</w:t>
-      </w:r>
-      <w:r>
-        <w:t>:</w:t>
+        <w:t>This dataset contains three files/directories:</w:t>
       </w:r>
     </w:p>
     <w:p>
@@ -353,9 +326,6 @@
           <w:ilvl w:val="0"/>
           <w:numId w:val="1"/>
         </w:numPr>
-        <w:rPr>
-          <w:rFonts w:hint="cs"/>
-        </w:rPr>
       </w:pPr>
       <w:r>
         <w:rPr>
@@ -535,19 +505,7 @@
         <w:rPr>
           <w:lang w:bidi="fa-IR"/>
         </w:rPr>
-        <w:t xml:space="preserve">For the purpose of our </w:t>
-      </w:r>
-      <w:r>
-        <w:rPr>
-          <w:lang w:bidi="fa-IR"/>
-        </w:rPr>
-        <w:t>task,</w:t>
-      </w:r>
-      <w:r>
-        <w:rPr>
-          <w:lang w:bidi="fa-IR"/>
-        </w:rPr>
-        <w:t xml:space="preserve"> we will only be working with artists that have 99 or more artworks present in the database.</w:t>
+        <w:t>For the purpose of our task, we will only be working with artists that have 99 or more artworks present in the database.</w:t>
       </w:r>
       <w:r>
         <w:rPr>
@@ -1388,31 +1346,13 @@
         <w:rPr>
           <w:lang w:bidi="fa-IR"/>
         </w:rPr>
-        <w:t>224 size</w:t>
-      </w:r>
-      <w:r>
-        <w:rPr>
-          <w:lang w:bidi="fa-IR"/>
-        </w:rPr>
-        <w:t xml:space="preserve"> by applying padding to fill the empty space and re</w:t>
-      </w:r>
-      <w:r>
-        <w:rPr>
-          <w:lang w:bidi="fa-IR"/>
-        </w:rPr>
-        <w:t xml:space="preserve">tain aspect ratio and </w:t>
-      </w:r>
-      <w:r>
-        <w:rPr>
-          <w:lang w:bidi="fa-IR"/>
-        </w:rPr>
-        <w:t>relativity</w:t>
-      </w:r>
-      <w:r>
-        <w:rPr>
-          <w:lang w:bidi="fa-IR"/>
-        </w:rPr>
-        <w:t xml:space="preserve"> of concepts. This could be problematic for smaller models since padding data is useless and model has to learn to not work the black bars around the image. </w:t>
+        <w:t>224 size by applying padding to fill the empty space and re</w:t>
+      </w:r>
+      <w:r>
+        <w:rPr>
+          <w:lang w:bidi="fa-IR"/>
+        </w:rPr>
+        <w:t xml:space="preserve">tain aspect ratio and relativity of concepts. This could be problematic for smaller models since padding data is useless and model has to learn to not work the black bars around the image. </w:t>
       </w:r>
       <w:r>
         <w:rPr>
@@ -1535,7 +1475,23 @@
           <w:i w:val="0"/>
           <w:iCs w:val="0"/>
         </w:rPr>
-        <w:t>We plan to experiment with at least two parameters that can be applied to every model, resolution and batch size.</w:t>
+        <w:t xml:space="preserve">We plan to experiment with at least two parameters that can be applied to every model, </w:t>
+      </w:r>
+      <w:r>
+        <w:rPr>
+          <w:rStyle w:val="Emphasis"/>
+          <w:i w:val="0"/>
+          <w:iCs w:val="0"/>
+        </w:rPr>
+        <w:t xml:space="preserve">padding </w:t>
+      </w:r>
+      <w:r>
+        <w:rPr>
+          <w:rStyle w:val="Emphasis"/>
+          <w:i w:val="0"/>
+          <w:iCs w:val="0"/>
+        </w:rPr>
+        <w:t>and batch size.</w:t>
       </w:r>
     </w:p>
     <w:p>
@@ -1818,7 +1774,7 @@
           <w:lang w:bidi="fa-IR"/>
         </w:rPr>
       </w:pPr>
-      <w:hyperlink r:id="rId18" w:history="1">
+      <w:hyperlink r:id="rId18" w:anchor="torchvision.models.resnet50" w:history="1">
         <w:r>
           <w:rPr>
             <w:rStyle w:val="Hyperlink"/>

</xml_diff>